<commit_message>
add initial implementation of calculator and data structure classes in C++ and Python, along with VSCode configuration files
</commit_message>
<xml_diff>
--- a/lab_10/LAB10_MIIA0106 Python and C Programming Language.docx
+++ b/lab_10/LAB10_MIIA0106 Python and C Programming Language.docx
@@ -327,13 +327,16 @@
           </w:p>
           <w:p>
             <w:r>
-              <w:t xml:space="preserve">            return </w:t>
-            </w:r>
-            <w:proofErr w:type="gramStart"/>
-            <w:r>
-              <w:t>0;</w:t>
-            </w:r>
-            <w:proofErr w:type="gramEnd"/>
+              <w:t xml:space="preserve">            </w:t>
+            </w:r>
+            <w:proofErr w:type="gramStart"/>
+            <w:r>
+              <w:t>exit(</w:t>
+            </w:r>
+            <w:proofErr w:type="gramEnd"/>
+            <w:r>
+              <w:t>1);</w:t>
+            </w:r>
           </w:p>
           <w:p>
             <w:r>
@@ -606,10 +609,10 @@
           <w:p>
             <w:r>
               <w:drawing>
-                <wp:inline distT="0" distB="0" distL="0" distR="0" wp14:anchorId="2A16FB57" wp14:editId="4EB51165">
-                  <wp:extent cx="5410200" cy="4292600"/>
+                <wp:inline distT="0" distB="0" distL="0" distR="0" wp14:anchorId="021B6052" wp14:editId="6F4ADF96">
+                  <wp:extent cx="4889500" cy="4495800"/>
                   <wp:effectExtent l="0" t="0" r="0" b="0"/>
-                  <wp:docPr id="1182365770" name="Picture 1"/>
+                  <wp:docPr id="2058527887" name="Picture 1"/>
                   <wp:cNvGraphicFramePr>
                     <a:graphicFrameLocks xmlns:a="http://schemas.openxmlformats.org/drawingml/2006/main" noChangeAspect="1"/>
                   </wp:cNvGraphicFramePr>
@@ -617,7 +620,7 @@
                     <a:graphicData uri="http://schemas.openxmlformats.org/drawingml/2006/picture">
                       <pic:pic xmlns:pic="http://schemas.openxmlformats.org/drawingml/2006/picture">
                         <pic:nvPicPr>
-                          <pic:cNvPr id="1182365770" name=""/>
+                          <pic:cNvPr id="2058527887" name=""/>
                           <pic:cNvPicPr/>
                         </pic:nvPicPr>
                         <pic:blipFill>
@@ -629,7 +632,7 @@
                         <pic:spPr>
                           <a:xfrm>
                             <a:off x="0" y="0"/>
-                            <a:ext cx="5410200" cy="4292600"/>
+                            <a:ext cx="4889500" cy="4495800"/>
                           </a:xfrm>
                           <a:prstGeom prst="rect">
                             <a:avLst/>
@@ -1031,6 +1034,9 @@
           <w:p/>
           <w:p>
             <w:r>
+              <w:rPr>
+                <w:noProof/>
+              </w:rPr>
               <w:lastRenderedPageBreak/>
               <w:drawing>
                 <wp:inline distT="0" distB="0" distL="0" distR="0" wp14:anchorId="5B720F01" wp14:editId="41B68F13">
@@ -1870,14 +1876,7 @@
                 <w:rFonts w:hint="cs"/>
                 <w:cs/>
               </w:rPr>
-              <w:t>ปรับ</w:t>
-            </w:r>
-            <w:r>
-              <w:rPr>
-                <w:rFonts w:hint="cs"/>
-                <w:cs/>
-              </w:rPr>
-              <w:t xml:space="preserve">ระดับความแรงของใบพัด </w:t>
+              <w:t xml:space="preserve">ปรับระดับความแรงของใบพัด </w:t>
             </w:r>
           </w:p>
           <w:p>
@@ -1959,14 +1958,7 @@
                 <w:rFonts w:hint="cs"/>
                 <w:cs/>
               </w:rPr>
-              <w:t xml:space="preserve"> ดูค่า</w:t>
-            </w:r>
-            <w:r>
-              <w:rPr>
-                <w:rFonts w:hint="cs"/>
-                <w:cs/>
-              </w:rPr>
-              <w:t xml:space="preserve">ระดับฝุ่นในอากาศ </w:t>
+              <w:t xml:space="preserve"> ดูค่าระดับฝุ่นในอากาศ </w:t>
             </w:r>
           </w:p>
           <w:p/>
@@ -2245,10 +2237,7 @@
             <w:proofErr w:type="spellStart"/>
             <w:proofErr w:type="gramStart"/>
             <w:r>
-              <w:t>set</w:t>
-            </w:r>
-            <w:r>
-              <w:t>Volume</w:t>
+              <w:t>setVolume</w:t>
             </w:r>
             <w:proofErr w:type="spellEnd"/>
             <w:r>
@@ -2263,14 +2252,7 @@
                 <w:rFonts w:hint="cs"/>
                 <w:cs/>
               </w:rPr>
-              <w:t>ปรับ</w:t>
-            </w:r>
-            <w:r>
-              <w:rPr>
-                <w:rFonts w:hint="cs"/>
-                <w:cs/>
-              </w:rPr>
-              <w:t xml:space="preserve">ระดับความดังของเสียง </w:t>
+              <w:t xml:space="preserve">ปรับระดับความดังของเสียง </w:t>
             </w:r>
           </w:p>
           <w:p>
@@ -2289,22 +2271,7 @@
             <w:proofErr w:type="spellStart"/>
             <w:proofErr w:type="gramStart"/>
             <w:r>
-              <w:t>set</w:t>
-            </w:r>
-            <w:r>
-              <w:t>RGB</w:t>
-            </w:r>
-            <w:r>
-              <w:t>L</w:t>
-            </w:r>
-            <w:r>
-              <w:t>ight</w:t>
-            </w:r>
-            <w:r>
-              <w:t>L</w:t>
-            </w:r>
-            <w:r>
-              <w:t>evel</w:t>
+              <w:t>setRGBLightLevel</w:t>
             </w:r>
             <w:proofErr w:type="spellEnd"/>
             <w:r>
@@ -2333,14 +2300,7 @@
                 <w:rFonts w:hint="cs"/>
                 <w:cs/>
               </w:rPr>
-              <w:t>ปรับ</w:t>
-            </w:r>
-            <w:r>
-              <w:rPr>
-                <w:rFonts w:hint="cs"/>
-                <w:cs/>
-              </w:rPr>
-              <w:t xml:space="preserve">ระดับความสว่างของไฟแสดง </w:t>
+              <w:t xml:space="preserve">ปรับระดับความสว่างของไฟแสดง </w:t>
             </w:r>
             <w:r>
               <w:t xml:space="preserve">visual </w:t>
@@ -5617,6 +5577,9 @@
           </w:tcPr>
           <w:p>
             <w:r>
+              <w:rPr>
+                <w:noProof/>
+              </w:rPr>
               <w:lastRenderedPageBreak/>
               <w:drawing>
                 <wp:inline distT="0" distB="0" distL="0" distR="0" wp14:anchorId="183B37E8" wp14:editId="32DC8797">
@@ -6118,13 +6081,8 @@
             </w:r>
             <w:proofErr w:type="spellEnd"/>
             <w:r>
-              <w:t xml:space="preserve"> = </w:t>
-            </w:r>
-            <w:proofErr w:type="spellStart"/>
-            <w:r>
-              <w:t>gb</w:t>
-            </w:r>
-            <w:proofErr w:type="spellEnd"/>
+              <w:t xml:space="preserve"> = gb</w:t>
+            </w:r>
           </w:p>
           <w:p>
             <w:r>
@@ -8177,6 +8135,9 @@
           </w:tcPr>
           <w:p>
             <w:r>
+              <w:rPr>
+                <w:noProof/>
+              </w:rPr>
               <w:drawing>
                 <wp:inline distT="0" distB="0" distL="0" distR="0" wp14:anchorId="0A6B9992" wp14:editId="5D05B657">
                   <wp:extent cx="4558246" cy="7452360"/>

</xml_diff>